<commit_message>
Add thre for rendering and support to model instructions
</commit_message>
<xml_diff>
--- a/fastdoc/models_example/sinf_generico/templates/Main.docx
+++ b/fastdoc/models_example/sinf_generico/templates/Main.docx
@@ -1022,7 +1022,6 @@
         <w:t xml:space="preserve"> == 2 %}</w:t>
       </w:r>
     </w:p>
-    <w:p/>
     <w:tbl>
       <w:tblPr>
         <w:tblStyle w:val="Tabelacomgrade"/>
@@ -1053,21 +1052,11 @@
             <w:r>
               <w:t xml:space="preserve">Foto </w:t>
             </w:r>
-            <w:r>
-              <w:fldChar w:fldCharType="begin"/>
-            </w:r>
-            <w:r>
-              <w:instrText xml:space="preserve"> SEQ Foto \* ARABIC </w:instrText>
-            </w:r>
-            <w:r>
-              <w:fldChar w:fldCharType="separate"/>
-            </w:r>
-            <w:r>
-              <w:t>1</w:t>
-            </w:r>
-            <w:r>
-              <w:fldChar w:fldCharType="end"/>
-            </w:r>
+            <w:fldSimple w:instr=" SEQ Foto \* ARABIC ">
+              <w:r>
+                <w:t>1</w:t>
+              </w:r>
+            </w:fldSimple>
             <w:r>
               <w:t xml:space="preserve"> </w:t>
             </w:r>
@@ -1123,21 +1112,11 @@
             <w:r>
               <w:t xml:space="preserve">Foto </w:t>
             </w:r>
-            <w:r>
-              <w:fldChar w:fldCharType="begin"/>
-            </w:r>
-            <w:r>
-              <w:instrText xml:space="preserve"> SEQ Foto \* ARABIC </w:instrText>
-            </w:r>
-            <w:r>
-              <w:fldChar w:fldCharType="separate"/>
-            </w:r>
-            <w:r>
-              <w:t>2</w:t>
-            </w:r>
-            <w:r>
-              <w:fldChar w:fldCharType="end"/>
-            </w:r>
+            <w:fldSimple w:instr=" SEQ Foto \* ARABIC ">
+              <w:r>
+                <w:t>2</w:t>
+              </w:r>
+            </w:fldSimple>
             <w:r>
               <w:t xml:space="preserve"> -</w:t>
             </w:r>
@@ -1178,7 +1157,6 @@
         </w:tc>
       </w:tr>
     </w:tbl>
-    <w:p/>
     <w:p>
       <w:r>
         <w:t xml:space="preserve">{%p </w:t>
@@ -1224,21 +1202,11 @@
             <w:r>
               <w:t xml:space="preserve">Foto </w:t>
             </w:r>
-            <w:r>
-              <w:fldChar w:fldCharType="begin"/>
-            </w:r>
-            <w:r>
-              <w:instrText xml:space="preserve"> SEQ Foto \* ARABIC </w:instrText>
-            </w:r>
-            <w:r>
-              <w:fldChar w:fldCharType="separate"/>
-            </w:r>
-            <w:r>
-              <w:t>3</w:t>
-            </w:r>
-            <w:r>
-              <w:fldChar w:fldCharType="end"/>
-            </w:r>
+            <w:fldSimple w:instr=" SEQ Foto \* ARABIC ">
+              <w:r>
+                <w:t>3</w:t>
+              </w:r>
+            </w:fldSimple>
             <w:r>
               <w:t xml:space="preserve"> </w:t>
             </w:r>
@@ -1331,7 +1299,6 @@
         <w:pStyle w:val="Ttulo1"/>
       </w:pPr>
       <w:r>
-        <w:lastRenderedPageBreak/>
         <w:t>EXAMES</w:t>
       </w:r>
     </w:p>
@@ -1386,6 +1353,7 @@
         <w:rPr>
           <w:lang w:val="en-US"/>
         </w:rPr>
+        <w:lastRenderedPageBreak/>
         <w:t>Vestígio</w:t>
       </w:r>
       <w:proofErr w:type="spellEnd"/>
@@ -1535,11 +1503,21 @@
             <w:r>
               <w:t xml:space="preserve">Quadro </w:t>
             </w:r>
-            <w:fldSimple w:instr=" SEQ Quadro \* ARABIC ">
-              <w:r>
-                <w:t>1</w:t>
-              </w:r>
-            </w:fldSimple>
+            <w:r>
+              <w:fldChar w:fldCharType="begin"/>
+            </w:r>
+            <w:r>
+              <w:instrText xml:space="preserve"> SEQ Quadro \* ARABIC </w:instrText>
+            </w:r>
+            <w:r>
+              <w:fldChar w:fldCharType="separate"/>
+            </w:r>
+            <w:r>
+              <w:t>1</w:t>
+            </w:r>
+            <w:r>
+              <w:fldChar w:fldCharType="end"/>
+            </w:r>
             <w:r>
               <w:t xml:space="preserve"> – Código </w:t>
             </w:r>
@@ -1632,7 +1610,13 @@
         <w:t xml:space="preserve"> }}</w:t>
       </w:r>
       <w:r>
-        <w:t xml:space="preserve"> e entregue ao setor administrativo da Seção de Informática Forense para ser encaminhado à {{ requisitante }} .</w:t>
+        <w:t xml:space="preserve"> e entregue ao </w:t>
+      </w:r>
+      <w:r>
+        <w:t>setor administrativo da Seção de Informática Forense para ser encaminhado à</w:t>
+      </w:r>
+      <w:r>
+        <w:t xml:space="preserve"> {{ requisitante }} .</w:t>
       </w:r>
       <w:r>
         <w:t xml:space="preserve">{% </w:t>
@@ -1717,7 +1701,6 @@
         <w:rPr>
           <w:lang w:val="en-US"/>
         </w:rPr>
-        <w:lastRenderedPageBreak/>
         <w:t>{{ relator</w:t>
       </w:r>
       <w:proofErr w:type="gramEnd"/>
@@ -1763,6 +1746,7 @@
         <w:rPr>
           <w:lang w:val="en-US"/>
         </w:rPr>
+        <w:lastRenderedPageBreak/>
         <w:t xml:space="preserve">{% </w:t>
       </w:r>
       <w:proofErr w:type="spellStart"/>
@@ -15515,9 +15499,9 @@
 </file>
 
 <file path=customXml/itemProps1.xml><?xml version="1.0" encoding="utf-8"?>
-<ds:datastoreItem xmlns:ds="http://schemas.openxmlformats.org/officeDocument/2006/customXml" ds:itemID="{E51CD210-F430-40C1-98FA-5776DA694386}"/>
+<ds:datastoreItem xmlns:ds="http://schemas.openxmlformats.org/officeDocument/2006/customXml" ds:itemID="{B1977F7D-205B-4081-913C-38D41E755F92}"/>
 </file>
 
 <file path=customXml/itemProps2.xml><?xml version="1.0" encoding="utf-8"?>
-<ds:datastoreItem xmlns:ds="http://schemas.openxmlformats.org/officeDocument/2006/customXml" ds:itemID="{B1977F7D-205B-4081-913C-38D41E755F92}"/>
+<ds:datastoreItem xmlns:ds="http://schemas.openxmlformats.org/officeDocument/2006/customXml" ds:itemID="{E51CD210-F430-40C1-98FA-5776DA694386}"/>
 </file>
</xml_diff>